<commit_message>
added some changes to the report
</commit_message>
<xml_diff>
--- a/Final_Project/Report.docx
+++ b/Final_Project/Report.docx
@@ -79,7 +79,7 @@
     </w:p>
     <w:p>
       <w:pPr>
-        <w:pStyle w:val="ListParagraph"/>
+        <w:pStyle w:val="a9"/>
         <w:numPr>
           <w:ilvl w:val="0"/>
           <w:numId w:val="17"/>
@@ -167,7 +167,15 @@
         <w:t>M</w:t>
       </w:r>
       <w:r>
-        <w:t>any users may not fully understand how different methods influence accuracy, fairness, and explainability. As a result, an imputation choice that seems beneficial may actually degrade model performance. Our project seeks to bridge this gap by automating the comparison of imputation methods, saving users time while ensuring they select the most suitable approach for their data.</w:t>
+        <w:t xml:space="preserve">any users may not fully understand how different methods influence accuracy, fairness, and explainability. As a result, an imputation choice that seems beneficial may </w:t>
+      </w:r>
+      <w:proofErr w:type="gramStart"/>
+      <w:r>
+        <w:t>actually degrade</w:t>
+      </w:r>
+      <w:proofErr w:type="gramEnd"/>
+      <w:r>
+        <w:t xml:space="preserve"> model performance. Our project seeks to bridge this gap by automating the comparison of imputation methods, saving users time while ensuring they select the most suitable approach for their data.</w:t>
       </w:r>
     </w:p>
     <w:p>
@@ -397,7 +405,14 @@
           <w:bCs/>
           <w:color w:val="FF0000"/>
         </w:rPr>
-        <w:t xml:space="preserve"> (LR)</w:t>
+        <w:t xml:space="preserve"> </w:t>
+      </w:r>
+      <w:r>
+        <w:rPr>
+          <w:b/>
+          <w:bCs/>
+        </w:rPr>
+        <w:t>(LR)</w:t>
       </w:r>
       <w:r>
         <w:t xml:space="preserve"> – Predicting missing values using regression models trained on non-missing data.</w:t>
@@ -698,7 +713,7 @@
     </w:p>
     <w:p>
       <w:pPr>
-        <w:pStyle w:val="ListParagraph"/>
+        <w:pStyle w:val="a9"/>
         <w:numPr>
           <w:ilvl w:val="0"/>
           <w:numId w:val="17"/>
@@ -734,7 +749,10 @@
         <w:rPr>
           <w:color w:val="FF0000"/>
         </w:rPr>
-        <w:t xml:space="preserve"> [footnote to a paper or article explaining MCAR]</w:t>
+        <w:t xml:space="preserve"> </w:t>
+      </w:r>
+      <w:r>
+        <w:t>[3]</w:t>
       </w:r>
       <w:r>
         <w:t>. This approach allows us to objectively evaluate imputation quality by comparing the imputed values with the original ones.</w:t>
@@ -812,12 +830,21 @@
       <w:r>
         <w:t xml:space="preserve">Since we artificially introduced missing values, we know the true values and can directly measure how close the imputations are. This </w:t>
       </w:r>
-      <w:r>
-        <w:rPr>
-          <w:b/>
-          <w:bCs/>
-        </w:rPr>
-        <w:t>similarity score</w:t>
+      <w:proofErr w:type="gramStart"/>
+      <w:r>
+        <w:rPr>
+          <w:b/>
+          <w:bCs/>
+        </w:rPr>
+        <w:t>similarity</w:t>
+      </w:r>
+      <w:proofErr w:type="gramEnd"/>
+      <w:r>
+        <w:rPr>
+          <w:b/>
+          <w:bCs/>
+        </w:rPr>
+        <w:t xml:space="preserve"> score</w:t>
       </w:r>
       <w:r>
         <w:t xml:space="preserve"> is scaled between </w:t>
@@ -921,80 +948,67 @@
         </w:rPr>
       </w:pPr>
       <w:r>
+        <w:t>Normalized MAE</w:t>
+      </w:r>
+      <w:r>
+        <w:t xml:space="preserve"> </w:t>
+      </w:r>
+      <w:r>
+        <w:t>=</w:t>
+      </w:r>
+      <w:r>
+        <w:t xml:space="preserve"> </w:t>
+      </w:r>
+      <w:r>
+        <w:t>MAE</w:t>
+      </w:r>
+      <w:r>
+        <w:t xml:space="preserve"> / </w:t>
+      </w:r>
+      <w:r>
+        <w:t>(Max Value – Min Value)</w:t>
+      </w:r>
+    </w:p>
+    <w:p>
+      <w:pPr>
+        <w:bidi w:val="0"/>
+      </w:pPr>
+      <w:r>
         <w:lastRenderedPageBreak/>
+        <w:t>Since lower MAE indicates better performance, we define the final similarity score as:</w:t>
+      </w:r>
+    </w:p>
+    <w:p>
+      <w:pPr>
+        <w:bidi w:val="0"/>
+      </w:pPr>
+      <w:r>
+        <w:t>Similarity Score</w:t>
+      </w:r>
+      <w:r>
+        <w:t xml:space="preserve"> </w:t>
+      </w:r>
+      <w:r>
+        <w:t>=</w:t>
+      </w:r>
+      <w:r>
+        <w:t xml:space="preserve"> </w:t>
+      </w:r>
+      <w:r>
+        <w:t>1</w:t>
+      </w:r>
+      <w:r>
+        <w:t xml:space="preserve"> </w:t>
+      </w:r>
+      <w:r>
+        <w:t>−</w:t>
+      </w:r>
+      <w:r>
+        <w:t xml:space="preserve"> </w:t>
+      </w:r>
+      <w:r>
         <w:t>Normalized MAE</w:t>
       </w:r>
-      <w:r>
-        <w:t xml:space="preserve"> </w:t>
-      </w:r>
-      <w:r>
-        <w:t>=</w:t>
-      </w:r>
-      <w:r>
-        <w:t xml:space="preserve"> </w:t>
-      </w:r>
-      <w:r>
-        <w:t>MAE</w:t>
-      </w:r>
-      <w:r>
-        <w:t xml:space="preserve"> / </w:t>
-      </w:r>
-      <w:r>
-        <w:t xml:space="preserve">Range of the Attribute </w:t>
-      </w:r>
-      <w:r>
-        <w:rPr>
-          <w:rFonts w:ascii="Arial" w:hAnsi="Arial" w:cs="Arial"/>
-        </w:rPr>
-        <w:t>​</w:t>
-      </w:r>
-      <w:r>
-        <w:rPr>
-          <w:rFonts w:ascii="Arial" w:hAnsi="Arial" w:cs="Arial"/>
-          <w:color w:val="FF0000"/>
-        </w:rPr>
-        <w:t>[not sure what range of attribute means]</w:t>
-      </w:r>
-    </w:p>
-    <w:p>
-      <w:pPr>
-        <w:bidi w:val="0"/>
-      </w:pPr>
-      <w:r>
-        <w:t>Since lower MAE indicates better performance, we define the final similarity score as:</w:t>
-      </w:r>
-    </w:p>
-    <w:p>
-      <w:pPr>
-        <w:bidi w:val="0"/>
-      </w:pPr>
-      <w:r>
-        <w:t>Similarity Score</w:t>
-      </w:r>
-      <w:r>
-        <w:t xml:space="preserve"> </w:t>
-      </w:r>
-      <w:r>
-        <w:t>=</w:t>
-      </w:r>
-      <w:r>
-        <w:t xml:space="preserve"> </w:t>
-      </w:r>
-      <w:r>
-        <w:t>1</w:t>
-      </w:r>
-      <w:r>
-        <w:t xml:space="preserve"> </w:t>
-      </w:r>
-      <w:r>
-        <w:t>−</w:t>
-      </w:r>
-      <w:r>
-        <w:t xml:space="preserve"> </w:t>
-      </w:r>
-      <w:r>
-        <w:t>Normalized MAE</w:t>
-      </w:r>
     </w:p>
     <w:p>
       <w:pPr>
@@ -1014,9 +1028,6 @@
         <w:t xml:space="preserve"> range, making it comparable across different attributes</w:t>
       </w:r>
       <w:r>
-        <w:rPr>
-          <w:color w:val="FF0000"/>
-        </w:rPr>
         <w:t>, which may have values of different scales</w:t>
       </w:r>
       <w:r>
@@ -1098,58 +1109,6 @@
           <w:bCs/>
         </w:rPr>
         <w:t>Reproducibility Considerations</w:t>
-      </w:r>
-    </w:p>
-    <w:p>
-      <w:pPr>
-        <w:bidi w:val="0"/>
-        <w:rPr>
-          <w:color w:val="FF0000"/>
-        </w:rPr>
-      </w:pPr>
-      <w:r>
-        <w:rPr>
-          <w:color w:val="FF0000"/>
-        </w:rPr>
-        <w:t>[</w:t>
-      </w:r>
-      <w:r>
-        <w:rPr>
-          <w:rFonts w:hint="cs"/>
-          <w:color w:val="FF0000"/>
-          <w:rtl/>
-        </w:rPr>
-        <w:t>, לא יודע אם אנחנו רוצים כי זה להריץ שוב וזה ישנה את התוצאות</w:t>
-      </w:r>
-      <w:hyperlink r:id="rId5" w:anchor="numpy-random-seed" w:history="1">
-        <w:proofErr w:type="spellStart"/>
-        <w:r>
-          <w:rPr>
-            <w:rStyle w:val="Hyperlink"/>
-          </w:rPr>
-          <w:t>np.random.seed</w:t>
-        </w:r>
-        <w:proofErr w:type="spellEnd"/>
-      </w:hyperlink>
-      <w:r>
-        <w:rPr>
-          <w:color w:val="FF0000"/>
-        </w:rPr>
-        <w:t xml:space="preserve"> </w:t>
-      </w:r>
-      <w:r>
-        <w:rPr>
-          <w:rFonts w:hint="cs"/>
-          <w:color w:val="FF0000"/>
-          <w:rtl/>
-        </w:rPr>
-        <w:t>יש את</w:t>
-      </w:r>
-      <w:r>
-        <w:rPr>
-          <w:color w:val="FF0000"/>
-        </w:rPr>
-        <w:t>]</w:t>
       </w:r>
     </w:p>
     <w:p>
@@ -1319,7 +1278,7 @@
     </w:p>
     <w:tbl>
       <w:tblPr>
-        <w:tblStyle w:val="TableGrid"/>
+        <w:tblStyle w:val="ae"/>
         <w:tblpPr w:leftFromText="180" w:rightFromText="180" w:vertAnchor="text" w:horzAnchor="margin" w:tblpXSpec="center" w:tblpY="233"/>
         <w:tblW w:w="9609" w:type="dxa"/>
         <w:tblLook w:val="04A0" w:firstRow="1" w:lastRow="0" w:firstColumn="1" w:lastColumn="0" w:noHBand="0" w:noVBand="1"/>
@@ -2274,7 +2233,6 @@
           <w:b/>
           <w:bCs/>
         </w:rPr>
-        <w:lastRenderedPageBreak/>
         <w:t>Random imputation performed the worst</w:t>
       </w:r>
       <w:r>
@@ -2304,6 +2262,7 @@
           <w:b/>
           <w:bCs/>
         </w:rPr>
+        <w:lastRenderedPageBreak/>
         <w:t>All other imputation methods significantly improved R²</w:t>
       </w:r>
       <w:r>
@@ -2435,7 +2394,15 @@
         <w:bidi w:val="0"/>
       </w:pPr>
       <w:r>
-        <w:t>The Laptop Price dataset contains 11 attributes related to laptops, such as Memory, RAM, CPU, and more, with the goal of predicting laptop price.</w:t>
+        <w:t xml:space="preserve">The Laptop Price dataset contains 11 attributes related to laptops, such as Memory, RAM, CPU, and more, with the goal of predicting laptop </w:t>
+      </w:r>
+      <w:proofErr w:type="gramStart"/>
+      <w:r>
+        <w:t>price</w:t>
+      </w:r>
+      <w:proofErr w:type="gramEnd"/>
+      <w:r>
+        <w:t>.</w:t>
       </w:r>
     </w:p>
     <w:p>
@@ -2553,7 +2520,7 @@
     </w:p>
     <w:tbl>
       <w:tblPr>
-        <w:tblStyle w:val="TableGrid"/>
+        <w:tblStyle w:val="ae"/>
         <w:tblW w:w="0" w:type="auto"/>
         <w:tblLook w:val="04A0" w:firstRow="1" w:lastRow="0" w:firstColumn="1" w:lastColumn="0" w:noHBand="0" w:noVBand="1"/>
       </w:tblPr>
@@ -3420,11 +3387,7 @@
         <w:t>Minimal improvement in R²:</w:t>
       </w:r>
       <w:r>
-        <w:t xml:space="preserve"> Unlike the previous dataset, most imputation methods yield only a small R² improvement (~0.05) over random imputation, </w:t>
-      </w:r>
-      <w:r>
-        <w:lastRenderedPageBreak/>
-        <w:t xml:space="preserve">suggesting that missing values in </w:t>
+        <w:t xml:space="preserve"> Unlike the previous dataset, most imputation methods yield only a small R² improvement (~0.05) over random imputation, suggesting that missing values in </w:t>
       </w:r>
       <w:proofErr w:type="spellStart"/>
       <w:r>
@@ -3448,6 +3411,7 @@
           <w:b/>
           <w:bCs/>
         </w:rPr>
+        <w:lastRenderedPageBreak/>
         <w:t>Random imputation performs reasonably well</w:t>
       </w:r>
       <w:r>
@@ -3612,7 +3576,7 @@
     </w:p>
     <w:tbl>
       <w:tblPr>
-        <w:tblStyle w:val="TableGrid"/>
+        <w:tblStyle w:val="ae"/>
         <w:tblW w:w="0" w:type="auto"/>
         <w:tblLook w:val="04A0" w:firstRow="1" w:lastRow="0" w:firstColumn="1" w:lastColumn="0" w:noHBand="0" w:noVBand="1"/>
       </w:tblPr>
@@ -4525,7 +4489,15 @@
         <w:bidi w:val="0"/>
       </w:pPr>
       <w:r>
-        <w:t>The dataset's structure may be such that mean, median, and frequent values are very similar, leading to indistinguishable imputation effects.</w:t>
+        <w:t xml:space="preserve">The dataset's structure may be such that </w:t>
+      </w:r>
+      <w:proofErr w:type="gramStart"/>
+      <w:r>
+        <w:t>mean</w:t>
+      </w:r>
+      <w:proofErr w:type="gramEnd"/>
+      <w:r>
+        <w:t>, median, and frequent values are very similar, leading to indistinguishable imputation effects.</w:t>
       </w:r>
     </w:p>
     <w:p>
@@ -4549,11 +4521,7 @@
         <w:bidi w:val="0"/>
       </w:pPr>
       <w:r>
-        <w:t xml:space="preserve">Linear Regression achieves perfect restoration (similarity score = 1.000), yet the error metrics remain high. This suggests that the problem lies in the intrinsic </w:t>
-      </w:r>
-      <w:r>
-        <w:lastRenderedPageBreak/>
-        <w:t>complexity of the data rather than the imputation method itself—the relationships in the data do not follow a simple linear pattern.</w:t>
+        <w:t>Linear Regression achieves perfect restoration (similarity score = 1.000), yet the error metrics remain high. This suggests that the problem lies in the intrinsic complexity of the data rather than the imputation method itself—the relationships in the data do not follow a simple linear pattern.</w:t>
       </w:r>
     </w:p>
     <w:p>
@@ -4569,6 +4537,7 @@
           <w:b/>
           <w:bCs/>
         </w:rPr>
+        <w:lastRenderedPageBreak/>
         <w:t>An unexpected insight</w:t>
       </w:r>
       <w:r>
@@ -4600,7 +4569,15 @@
           <w:b/>
           <w:bCs/>
         </w:rPr>
-        <w:t xml:space="preserve">Fourth Dataset: </w:t>
+        <w:t>Fourth Dataset</w:t>
+      </w:r>
+      <w:proofErr w:type="gramStart"/>
+      <w:r>
+        <w:rPr>
+          <w:b/>
+          <w:bCs/>
+        </w:rPr>
+        <w:t xml:space="preserve">: </w:t>
       </w:r>
       <w:r>
         <w:t xml:space="preserve"> </w:t>
@@ -4612,6 +4589,7 @@
         </w:rPr>
         <w:t>Avocado</w:t>
       </w:r>
+      <w:proofErr w:type="gramEnd"/>
       <w:r>
         <w:rPr>
           <w:b/>
@@ -4625,7 +4603,15 @@
         <w:bidi w:val="0"/>
       </w:pPr>
       <w:r>
-        <w:t>The Avocado Average Price dataset contains 12 features related to avocados, such as type, year, and region, with the goal of predicting average avocado price.</w:t>
+        <w:t xml:space="preserve">The Avocado Average Price dataset contains 12 features related to avocados, such as type, year, and region, with the goal of predicting average avocado </w:t>
+      </w:r>
+      <w:proofErr w:type="gramStart"/>
+      <w:r>
+        <w:t>price</w:t>
+      </w:r>
+      <w:proofErr w:type="gramEnd"/>
+      <w:r>
+        <w:t>.</w:t>
       </w:r>
     </w:p>
     <w:p>
@@ -4722,12 +4708,20 @@
         <w:bidi w:val="0"/>
       </w:pPr>
       <w:r>
-        <w:t>We evaluated different imputation methods on the type attribute and obtained the following results:</w:t>
+        <w:t xml:space="preserve">We evaluated different imputation methods on the </w:t>
+      </w:r>
+      <w:proofErr w:type="gramStart"/>
+      <w:r>
+        <w:t>type</w:t>
+      </w:r>
+      <w:proofErr w:type="gramEnd"/>
+      <w:r>
+        <w:t xml:space="preserve"> attribute and obtained the following results:</w:t>
       </w:r>
     </w:p>
     <w:tbl>
       <w:tblPr>
-        <w:tblStyle w:val="TableGrid"/>
+        <w:tblStyle w:val="ae"/>
         <w:tblW w:w="0" w:type="auto"/>
         <w:tblLook w:val="04A0" w:firstRow="1" w:lastRow="0" w:firstColumn="1" w:lastColumn="0" w:noHBand="0" w:noVBand="1"/>
       </w:tblPr>
@@ -5634,7 +5628,15 @@
         <w:bidi w:val="0"/>
       </w:pPr>
       <w:r>
-        <w:t>These methods also produce identical scores, indicating that KNN is effectively approximating the mean in this case.</w:t>
+        <w:t xml:space="preserve">These methods also produce identical scores, indicating that KNN is effectively approximating the </w:t>
+      </w:r>
+      <w:proofErr w:type="gramStart"/>
+      <w:r>
+        <w:t>mean</w:t>
+      </w:r>
+      <w:proofErr w:type="gramEnd"/>
+      <w:r>
+        <w:t xml:space="preserve"> in this case.</w:t>
       </w:r>
     </w:p>
     <w:p>
@@ -5650,31 +5652,7 @@
           <w:b/>
           <w:bCs/>
         </w:rPr>
-        <w:t xml:space="preserve">Linear Regression </w:t>
-      </w:r>
-      <w:r>
-        <w:rPr>
-          <w:b/>
-          <w:bCs/>
-          <w:strike/>
-          <w:color w:val="FF0000"/>
-        </w:rPr>
-        <w:t>(LR)</w:t>
-      </w:r>
-      <w:r>
-        <w:rPr>
-          <w:b/>
-          <w:bCs/>
-          <w:color w:val="FF0000"/>
-        </w:rPr>
-        <w:t xml:space="preserve"> </w:t>
-      </w:r>
-      <w:r>
-        <w:rPr>
-          <w:b/>
-          <w:bCs/>
-        </w:rPr>
-        <w:t>Imputation:</w:t>
+        <w:t>Linear Regression Imputation:</w:t>
       </w:r>
     </w:p>
     <w:p>
@@ -5726,7 +5704,6 @@
         <w:bidi w:val="0"/>
       </w:pPr>
       <w:r>
-        <w:lastRenderedPageBreak/>
         <w:t>This method significantly outperforms all others with an R² of 0.403, which is at least 0.1 higher than any other method.</w:t>
       </w:r>
     </w:p>
@@ -5739,7 +5716,16 @@
         <w:bidi w:val="0"/>
       </w:pPr>
       <w:r>
-        <w:t>This suggests that the presence of missing values introduces noise, and dropping them leads to a cleaner dataset and better predictive performance.</w:t>
+        <w:lastRenderedPageBreak/>
+        <w:t xml:space="preserve">This suggests that the presence of missing values introduces </w:t>
+      </w:r>
+      <w:proofErr w:type="gramStart"/>
+      <w:r>
+        <w:t>noise, and</w:t>
+      </w:r>
+      <w:proofErr w:type="gramEnd"/>
+      <w:r>
+        <w:t xml:space="preserve"> dropping them leads to a cleaner dataset and better predictive performance.</w:t>
       </w:r>
     </w:p>
     <w:p>
@@ -5785,7 +5771,23 @@
           <w:b/>
           <w:bCs/>
         </w:rPr>
-        <w:t>Comparing R^2 Scores Across Attributes</w:t>
+        <w:t xml:space="preserve">Comparing R^2 </w:t>
+      </w:r>
+      <w:proofErr w:type="gramStart"/>
+      <w:r>
+        <w:rPr>
+          <w:b/>
+          <w:bCs/>
+        </w:rPr>
+        <w:t>Scores</w:t>
+      </w:r>
+      <w:proofErr w:type="gramEnd"/>
+      <w:r>
+        <w:rPr>
+          <w:b/>
+          <w:bCs/>
+        </w:rPr>
+        <w:t xml:space="preserve"> Across Attributes</w:t>
       </w:r>
     </w:p>
     <w:p>
@@ -5922,7 +5924,7 @@
                     </pic:cNvPicPr>
                   </pic:nvPicPr>
                   <pic:blipFill>
-                    <a:blip r:embed="rId6" cstate="print">
+                    <a:blip r:embed="rId5" cstate="print">
                       <a:extLst>
                         <a:ext uri="{28A0092B-C50C-407E-A947-70E740481C1C}">
                           <a14:useLocalDpi xmlns:a14="http://schemas.microsoft.com/office/drawing/2010/main" val="0"/>
@@ -5976,7 +5978,6 @@
           <w:i/>
           <w:iCs/>
         </w:rPr>
-        <w:lastRenderedPageBreak/>
         <w:t>popularity</w:t>
       </w:r>
       <w:r>
@@ -6030,6 +6031,7 @@
           <w:b/>
           <w:bCs/>
         </w:rPr>
+        <w:lastRenderedPageBreak/>
         <w:t xml:space="preserve">2.8.2 </w:t>
       </w:r>
       <w:r>
@@ -6071,44 +6073,6 @@
         <w:t xml:space="preserve"> </w:t>
       </w:r>
       <w:r>
-        <w:rPr>
-          <w:color w:val="FF0000"/>
-        </w:rPr>
-        <w:t>[</w:t>
-      </w:r>
-      <w:r>
-        <w:rPr>
-          <w:rFonts w:hint="cs"/>
-          <w:color w:val="FF0000"/>
-          <w:rtl/>
-        </w:rPr>
-        <w:t xml:space="preserve">משהו בצבעים לא כזה עובד לי, </w:t>
-      </w:r>
-      <w:proofErr w:type="spellStart"/>
-      <w:r>
-        <w:rPr>
-          <w:rFonts w:hint="cs"/>
-          <w:color w:val="FF0000"/>
-          <w:rtl/>
-        </w:rPr>
-        <w:t>טיפל'ה</w:t>
-      </w:r>
-      <w:proofErr w:type="spellEnd"/>
-      <w:r>
-        <w:rPr>
-          <w:rFonts w:hint="cs"/>
-          <w:color w:val="FF0000"/>
-          <w:rtl/>
-        </w:rPr>
-        <w:t xml:space="preserve"> זרחני מדי</w:t>
-      </w:r>
-      <w:r>
-        <w:rPr>
-          <w:color w:val="FF0000"/>
-        </w:rPr>
-        <w:t>]</w:t>
-      </w:r>
-      <w:r>
         <w:br/>
       </w:r>
     </w:p>
@@ -6121,9 +6085,9 @@
           <w:noProof/>
         </w:rPr>
         <w:drawing>
-          <wp:inline distT="0" distB="0" distL="0" distR="0" wp14:anchorId="5EECA3C1" wp14:editId="154D5D6B">
-            <wp:extent cx="5264150" cy="3162300"/>
-            <wp:effectExtent l="0" t="0" r="0" b="0"/>
+          <wp:inline distT="0" distB="0" distL="0" distR="0" wp14:anchorId="5EECA3C1" wp14:editId="0C2EAE65">
+            <wp:extent cx="5264150" cy="3158489"/>
+            <wp:effectExtent l="0" t="0" r="0" b="4445"/>
             <wp:docPr id="1384404919" name="תמונה 2"/>
             <wp:cNvGraphicFramePr>
               <a:graphicFrameLocks xmlns:a="http://schemas.openxmlformats.org/drawingml/2006/main" noChangeAspect="1"/>
@@ -6132,20 +6096,19 @@
               <a:graphicData uri="http://schemas.openxmlformats.org/drawingml/2006/picture">
                 <pic:pic xmlns:pic="http://schemas.openxmlformats.org/drawingml/2006/picture">
                   <pic:nvPicPr>
-                    <pic:cNvPr id="0" name="Picture 2"/>
+                    <pic:cNvPr id="1384404919" name="תמונה 2"/>
                     <pic:cNvPicPr>
                       <a:picLocks noChangeAspect="1" noChangeArrowheads="1"/>
                     </pic:cNvPicPr>
                   </pic:nvPicPr>
                   <pic:blipFill>
-                    <a:blip r:embed="rId7" cstate="print">
+                    <a:blip r:embed="rId6" cstate="print">
                       <a:extLst>
                         <a:ext uri="{28A0092B-C50C-407E-A947-70E740481C1C}">
                           <a14:useLocalDpi xmlns:a14="http://schemas.microsoft.com/office/drawing/2010/main" val="0"/>
                         </a:ext>
                       </a:extLst>
                     </a:blip>
-                    <a:srcRect/>
                     <a:stretch>
                       <a:fillRect/>
                     </a:stretch>
@@ -6153,7 +6116,7 @@
                   <pic:spPr bwMode="auto">
                     <a:xfrm>
                       <a:off x="0" y="0"/>
-                      <a:ext cx="5264150" cy="3162300"/>
+                      <a:ext cx="5264150" cy="3158489"/>
                     </a:xfrm>
                     <a:prstGeom prst="rect">
                       <a:avLst/>
@@ -6232,23 +6195,7 @@
           <w:b/>
           <w:bCs/>
         </w:rPr>
-        <w:t xml:space="preserve">Linear Regression </w:t>
-      </w:r>
-      <w:r>
-        <w:rPr>
-          <w:b/>
-          <w:bCs/>
-          <w:strike/>
-          <w:color w:val="FF0000"/>
-        </w:rPr>
-        <w:t>(LR)</w:t>
-      </w:r>
-      <w:r>
-        <w:rPr>
-          <w:b/>
-          <w:bCs/>
-        </w:rPr>
-        <w:t xml:space="preserve"> method achieves the highest similarity scores across all datasets</w:t>
+        <w:t>Linear Regression method achieves the highest similarity scores across all datasets</w:t>
       </w:r>
       <w:r>
         <w:t xml:space="preserve">, indicating that the missing attributes may exhibit </w:t>
@@ -6328,14 +6275,17 @@
         <w:bidi w:val="0"/>
       </w:pPr>
       <w:r>
+        <w:t>Overall, our results clearly demonstrate that our imputation methods significantly outperform the baseline random method.</w:t>
+      </w:r>
+      <w:r>
+        <w:t xml:space="preserve"> Based on the graphs shown, </w:t>
+      </w:r>
+      <w:r>
+        <w:t xml:space="preserve">these findings </w:t>
+      </w:r>
+      <w:r>
         <w:lastRenderedPageBreak/>
-        <w:t>Overall, our results clearly demonstrate that our imputation methods significantly outperform the baseline random method.</w:t>
-      </w:r>
-      <w:r>
-        <w:t xml:space="preserve"> Based on the graphs shown, </w:t>
-      </w:r>
-      <w:r>
-        <w:t>these findings validate that our imputation strategies significantly enhance data restoration quality</w:t>
+        <w:t>validate that our imputation strategies significantly enhance data restoration quality</w:t>
       </w:r>
       <w:r>
         <w:t xml:space="preserve"> and model performance</w:t>
@@ -6346,7 +6296,7 @@
     </w:p>
     <w:p>
       <w:pPr>
-        <w:pStyle w:val="ListParagraph"/>
+        <w:pStyle w:val="a9"/>
         <w:numPr>
           <w:ilvl w:val="0"/>
           <w:numId w:val="17"/>
@@ -6370,7 +6320,15 @@
         <w:bidi w:val="0"/>
       </w:pPr>
       <w:r>
-        <w:t>Several studies have explored different approaches to handling missing values in datasets. Our solution builds on existing methods while introducing key enhancements to improve usability, flexibility, and practical applicability for data scientists.</w:t>
+        <w:t xml:space="preserve">Several studies have explored different approaches to handling missing values in datasets. Our solution </w:t>
+      </w:r>
+      <w:proofErr w:type="gramStart"/>
+      <w:r>
+        <w:t>builds on</w:t>
+      </w:r>
+      <w:proofErr w:type="gramEnd"/>
+      <w:r>
+        <w:t xml:space="preserve"> existing methods while introducing key enhancements to improve usability, flexibility, and practical applicability for data scientists.</w:t>
       </w:r>
     </w:p>
     <w:p>
@@ -6570,11 +6528,11 @@
         <w:t>Missing Completely at Random (MCAR)</w:t>
       </w:r>
       <w:r>
-        <w:t xml:space="preserve"> model. This </w:t>
+        <w:t xml:space="preserve"> model. This ensures a controlled evaluation process, allowing us to compare the imputed values </w:t>
       </w:r>
       <w:r>
         <w:lastRenderedPageBreak/>
-        <w:t>ensures a controlled evaluation process, allowing us to compare the imputed values with the original ones. Inspired by this approach, we adopted a similar methodology to assess the effectiveness of our imputation techniques.</w:t>
+        <w:t>with the original ones. Inspired by this approach, we adopted a similar methodology to assess the effectiveness of our imputation techniques.</w:t>
       </w:r>
     </w:p>
     <w:p>
@@ -6587,7 +6545,7 @@
     </w:p>
     <w:p>
       <w:pPr>
-        <w:pStyle w:val="ListParagraph"/>
+        <w:pStyle w:val="a9"/>
         <w:numPr>
           <w:ilvl w:val="0"/>
           <w:numId w:val="5"/>
@@ -6611,7 +6569,23 @@
         <w:bidi w:val="0"/>
       </w:pPr>
       <w:r>
-        <w:t>Although our tool proved to be pretty useful, there is still room for improvement. Currently our experiment worked only with a Linear Regression model when training the imputed data and trying to predict the test data, but the next step would be to test it with different models and see how it behaves. When we'll introduce more complex learning models, we'll also be able to use more complex imputation models, which we refrained to use so far. We believe this would elevate our tool even more</w:t>
+        <w:t xml:space="preserve">Although our tool proved to be </w:t>
+      </w:r>
+      <w:proofErr w:type="gramStart"/>
+      <w:r>
+        <w:t>pretty useful</w:t>
+      </w:r>
+      <w:proofErr w:type="gramEnd"/>
+      <w:r>
+        <w:t xml:space="preserve">, there is still room for improvement. Currently our experiment worked only with a Linear Regression model when training the imputed data and trying to predict the test data, but the next step would be to test it with different models and see how it behaves. When </w:t>
+      </w:r>
+      <w:proofErr w:type="gramStart"/>
+      <w:r>
+        <w:t>we'll</w:t>
+      </w:r>
+      <w:proofErr w:type="gramEnd"/>
+      <w:r>
+        <w:t xml:space="preserve"> introduce more complex learning models, we'll also be able to use more complex imputation models, which we refrained to use so far. We believe this would elevate our tool even more</w:t>
       </w:r>
       <w:r>
         <w:t>.</w:t>
@@ -6619,7 +6593,7 @@
     </w:p>
     <w:p>
       <w:pPr>
-        <w:pStyle w:val="ListParagraph"/>
+        <w:pStyle w:val="a9"/>
         <w:numPr>
           <w:ilvl w:val="0"/>
           <w:numId w:val="5"/>
@@ -6664,7 +6638,7 @@
     </w:p>
     <w:p>
       <w:pPr>
-        <w:pStyle w:val="ListParagraph"/>
+        <w:pStyle w:val="a9"/>
         <w:numPr>
           <w:ilvl w:val="0"/>
           <w:numId w:val="5"/>
@@ -6688,7 +6662,15 @@
         <w:bidi w:val="0"/>
       </w:pPr>
       <w:r>
-        <w:t>The code for the automation and the graphs shown, as well as the datasets used are all available in our git repository under the final project directory.</w:t>
+        <w:t xml:space="preserve">The code for the automation and the graphs shown, as well as the datasets </w:t>
+      </w:r>
+      <w:proofErr w:type="gramStart"/>
+      <w:r>
+        <w:t>used</w:t>
+      </w:r>
+      <w:proofErr w:type="gramEnd"/>
+      <w:r>
+        <w:t xml:space="preserve"> are all available in our git repository under the final project directory.</w:t>
       </w:r>
     </w:p>
     <w:p>
@@ -6842,6 +6824,28 @@
       </w:r>
       <w:r>
         <w:t>.</w:t>
+      </w:r>
+    </w:p>
+    <w:p>
+      <w:pPr>
+        <w:bidi w:val="0"/>
+      </w:pPr>
+      <w:r>
+        <w:t>[3] M. Wyss. "</w:t>
+      </w:r>
+      <w:r>
+        <w:t>Understanding and Handling Missing Data</w:t>
+      </w:r>
+      <w:r>
+        <w:t xml:space="preserve">". </w:t>
+      </w:r>
+      <w:proofErr w:type="spellStart"/>
+      <w:r>
+        <w:t>Inwt</w:t>
+      </w:r>
+      <w:proofErr w:type="spellEnd"/>
+      <w:r>
+        <w:t xml:space="preserve"> blog (2020).</w:t>
       </w:r>
     </w:p>
     <w:p>
@@ -9661,7 +9665,7 @@
     <w:lsdException w:name="Unresolved Mention" w:semiHidden="1" w:unhideWhenUsed="1"/>
     <w:lsdException w:name="Smart Link" w:semiHidden="1" w:unhideWhenUsed="1"/>
   </w:latentStyles>
-  <w:style w:type="paragraph" w:default="1" w:styleId="Normal">
+  <w:style w:type="paragraph" w:default="1" w:styleId="a">
     <w:name w:val="Normal"/>
     <w:qFormat/>
     <w:rsid w:val="00256D9E"/>
@@ -9669,11 +9673,11 @@
       <w:bidi/>
     </w:pPr>
   </w:style>
-  <w:style w:type="paragraph" w:styleId="Heading1">
+  <w:style w:type="paragraph" w:styleId="1">
     <w:name w:val="heading 1"/>
-    <w:basedOn w:val="Normal"/>
-    <w:next w:val="Normal"/>
-    <w:link w:val="Heading1Char"/>
+    <w:basedOn w:val="a"/>
+    <w:next w:val="a"/>
+    <w:link w:val="10"/>
     <w:uiPriority w:val="9"/>
     <w:qFormat/>
     <w:rsid w:val="00151EFD"/>
@@ -9690,11 +9694,11 @@
       <w:szCs w:val="40"/>
     </w:rPr>
   </w:style>
-  <w:style w:type="paragraph" w:styleId="Heading2">
+  <w:style w:type="paragraph" w:styleId="2">
     <w:name w:val="heading 2"/>
-    <w:basedOn w:val="Normal"/>
-    <w:next w:val="Normal"/>
-    <w:link w:val="Heading2Char"/>
+    <w:basedOn w:val="a"/>
+    <w:next w:val="a"/>
+    <w:link w:val="20"/>
     <w:uiPriority w:val="9"/>
     <w:semiHidden/>
     <w:unhideWhenUsed/>
@@ -9713,11 +9717,11 @@
       <w:szCs w:val="32"/>
     </w:rPr>
   </w:style>
-  <w:style w:type="paragraph" w:styleId="Heading3">
+  <w:style w:type="paragraph" w:styleId="3">
     <w:name w:val="heading 3"/>
-    <w:basedOn w:val="Normal"/>
-    <w:next w:val="Normal"/>
-    <w:link w:val="Heading3Char"/>
+    <w:basedOn w:val="a"/>
+    <w:next w:val="a"/>
+    <w:link w:val="30"/>
     <w:uiPriority w:val="9"/>
     <w:unhideWhenUsed/>
     <w:qFormat/>
@@ -9735,11 +9739,11 @@
       <w:szCs w:val="28"/>
     </w:rPr>
   </w:style>
-  <w:style w:type="paragraph" w:styleId="Heading4">
+  <w:style w:type="paragraph" w:styleId="4">
     <w:name w:val="heading 4"/>
-    <w:basedOn w:val="Normal"/>
-    <w:next w:val="Normal"/>
-    <w:link w:val="Heading4Char"/>
+    <w:basedOn w:val="a"/>
+    <w:next w:val="a"/>
+    <w:link w:val="40"/>
     <w:uiPriority w:val="9"/>
     <w:semiHidden/>
     <w:unhideWhenUsed/>
@@ -9758,11 +9762,11 @@
       <w:color w:val="0F4761" w:themeColor="accent1" w:themeShade="BF"/>
     </w:rPr>
   </w:style>
-  <w:style w:type="paragraph" w:styleId="Heading5">
+  <w:style w:type="paragraph" w:styleId="5">
     <w:name w:val="heading 5"/>
-    <w:basedOn w:val="Normal"/>
-    <w:next w:val="Normal"/>
-    <w:link w:val="Heading5Char"/>
+    <w:basedOn w:val="a"/>
+    <w:next w:val="a"/>
+    <w:link w:val="50"/>
     <w:uiPriority w:val="9"/>
     <w:semiHidden/>
     <w:unhideWhenUsed/>
@@ -9779,11 +9783,11 @@
       <w:color w:val="0F4761" w:themeColor="accent1" w:themeShade="BF"/>
     </w:rPr>
   </w:style>
-  <w:style w:type="paragraph" w:styleId="Heading6">
+  <w:style w:type="paragraph" w:styleId="6">
     <w:name w:val="heading 6"/>
-    <w:basedOn w:val="Normal"/>
-    <w:next w:val="Normal"/>
-    <w:link w:val="Heading6Char"/>
+    <w:basedOn w:val="a"/>
+    <w:next w:val="a"/>
+    <w:link w:val="60"/>
     <w:uiPriority w:val="9"/>
     <w:semiHidden/>
     <w:unhideWhenUsed/>
@@ -9802,11 +9806,11 @@
       <w:color w:val="595959" w:themeColor="text1" w:themeTint="A6"/>
     </w:rPr>
   </w:style>
-  <w:style w:type="paragraph" w:styleId="Heading7">
+  <w:style w:type="paragraph" w:styleId="7">
     <w:name w:val="heading 7"/>
-    <w:basedOn w:val="Normal"/>
-    <w:next w:val="Normal"/>
-    <w:link w:val="Heading7Char"/>
+    <w:basedOn w:val="a"/>
+    <w:next w:val="a"/>
+    <w:link w:val="70"/>
     <w:uiPriority w:val="9"/>
     <w:semiHidden/>
     <w:unhideWhenUsed/>
@@ -9823,11 +9827,11 @@
       <w:color w:val="595959" w:themeColor="text1" w:themeTint="A6"/>
     </w:rPr>
   </w:style>
-  <w:style w:type="paragraph" w:styleId="Heading8">
+  <w:style w:type="paragraph" w:styleId="8">
     <w:name w:val="heading 8"/>
-    <w:basedOn w:val="Normal"/>
-    <w:next w:val="Normal"/>
-    <w:link w:val="Heading8Char"/>
+    <w:basedOn w:val="a"/>
+    <w:next w:val="a"/>
+    <w:link w:val="80"/>
     <w:uiPriority w:val="9"/>
     <w:semiHidden/>
     <w:unhideWhenUsed/>
@@ -9846,11 +9850,11 @@
       <w:color w:val="272727" w:themeColor="text1" w:themeTint="D8"/>
     </w:rPr>
   </w:style>
-  <w:style w:type="paragraph" w:styleId="Heading9">
+  <w:style w:type="paragraph" w:styleId="9">
     <w:name w:val="heading 9"/>
-    <w:basedOn w:val="Normal"/>
-    <w:next w:val="Normal"/>
-    <w:link w:val="Heading9Char"/>
+    <w:basedOn w:val="a"/>
+    <w:next w:val="a"/>
+    <w:link w:val="90"/>
     <w:uiPriority w:val="9"/>
     <w:semiHidden/>
     <w:unhideWhenUsed/>
@@ -9867,13 +9871,12 @@
       <w:color w:val="272727" w:themeColor="text1" w:themeTint="D8"/>
     </w:rPr>
   </w:style>
-  <w:style w:type="character" w:default="1" w:styleId="DefaultParagraphFont">
+  <w:style w:type="character" w:default="1" w:styleId="a0">
     <w:name w:val="Default Paragraph Font"/>
     <w:uiPriority w:val="1"/>
-    <w:semiHidden/>
     <w:unhideWhenUsed/>
   </w:style>
-  <w:style w:type="table" w:default="1" w:styleId="TableNormal">
+  <w:style w:type="table" w:default="1" w:styleId="a1">
     <w:name w:val="Normal Table"/>
     <w:uiPriority w:val="99"/>
     <w:semiHidden/>
@@ -9888,16 +9891,16 @@
       </w:tblCellMar>
     </w:tblPr>
   </w:style>
-  <w:style w:type="numbering" w:default="1" w:styleId="NoList">
+  <w:style w:type="numbering" w:default="1" w:styleId="a2">
     <w:name w:val="No List"/>
     <w:uiPriority w:val="99"/>
     <w:semiHidden/>
     <w:unhideWhenUsed/>
   </w:style>
-  <w:style w:type="character" w:customStyle="1" w:styleId="Heading1Char">
-    <w:name w:val="Heading 1 Char"/>
-    <w:basedOn w:val="DefaultParagraphFont"/>
-    <w:link w:val="Heading1"/>
+  <w:style w:type="character" w:customStyle="1" w:styleId="10">
+    <w:name w:val="כותרת 1 תו"/>
+    <w:basedOn w:val="a0"/>
+    <w:link w:val="1"/>
     <w:uiPriority w:val="9"/>
     <w:rsid w:val="00151EFD"/>
     <w:rPr>
@@ -9907,10 +9910,10 @@
       <w:szCs w:val="40"/>
     </w:rPr>
   </w:style>
-  <w:style w:type="character" w:customStyle="1" w:styleId="Heading2Char">
-    <w:name w:val="Heading 2 Char"/>
-    <w:basedOn w:val="DefaultParagraphFont"/>
-    <w:link w:val="Heading2"/>
+  <w:style w:type="character" w:customStyle="1" w:styleId="20">
+    <w:name w:val="כותרת 2 תו"/>
+    <w:basedOn w:val="a0"/>
+    <w:link w:val="2"/>
     <w:uiPriority w:val="9"/>
     <w:semiHidden/>
     <w:rsid w:val="00151EFD"/>
@@ -9921,10 +9924,10 @@
       <w:szCs w:val="32"/>
     </w:rPr>
   </w:style>
-  <w:style w:type="character" w:customStyle="1" w:styleId="Heading3Char">
-    <w:name w:val="Heading 3 Char"/>
-    <w:basedOn w:val="DefaultParagraphFont"/>
-    <w:link w:val="Heading3"/>
+  <w:style w:type="character" w:customStyle="1" w:styleId="30">
+    <w:name w:val="כותרת 3 תו"/>
+    <w:basedOn w:val="a0"/>
+    <w:link w:val="3"/>
     <w:uiPriority w:val="9"/>
     <w:rsid w:val="00151EFD"/>
     <w:rPr>
@@ -9934,10 +9937,10 @@
       <w:szCs w:val="28"/>
     </w:rPr>
   </w:style>
-  <w:style w:type="character" w:customStyle="1" w:styleId="Heading4Char">
-    <w:name w:val="Heading 4 Char"/>
-    <w:basedOn w:val="DefaultParagraphFont"/>
-    <w:link w:val="Heading4"/>
+  <w:style w:type="character" w:customStyle="1" w:styleId="40">
+    <w:name w:val="כותרת 4 תו"/>
+    <w:basedOn w:val="a0"/>
+    <w:link w:val="4"/>
     <w:uiPriority w:val="9"/>
     <w:semiHidden/>
     <w:rsid w:val="00151EFD"/>
@@ -9948,10 +9951,10 @@
       <w:color w:val="0F4761" w:themeColor="accent1" w:themeShade="BF"/>
     </w:rPr>
   </w:style>
-  <w:style w:type="character" w:customStyle="1" w:styleId="Heading5Char">
-    <w:name w:val="Heading 5 Char"/>
-    <w:basedOn w:val="DefaultParagraphFont"/>
-    <w:link w:val="Heading5"/>
+  <w:style w:type="character" w:customStyle="1" w:styleId="50">
+    <w:name w:val="כותרת 5 תו"/>
+    <w:basedOn w:val="a0"/>
+    <w:link w:val="5"/>
     <w:uiPriority w:val="9"/>
     <w:semiHidden/>
     <w:rsid w:val="00151EFD"/>
@@ -9960,10 +9963,10 @@
       <w:color w:val="0F4761" w:themeColor="accent1" w:themeShade="BF"/>
     </w:rPr>
   </w:style>
-  <w:style w:type="character" w:customStyle="1" w:styleId="Heading6Char">
-    <w:name w:val="Heading 6 Char"/>
-    <w:basedOn w:val="DefaultParagraphFont"/>
-    <w:link w:val="Heading6"/>
+  <w:style w:type="character" w:customStyle="1" w:styleId="60">
+    <w:name w:val="כותרת 6 תו"/>
+    <w:basedOn w:val="a0"/>
+    <w:link w:val="6"/>
     <w:uiPriority w:val="9"/>
     <w:semiHidden/>
     <w:rsid w:val="00151EFD"/>
@@ -9974,10 +9977,10 @@
       <w:color w:val="595959" w:themeColor="text1" w:themeTint="A6"/>
     </w:rPr>
   </w:style>
-  <w:style w:type="character" w:customStyle="1" w:styleId="Heading7Char">
-    <w:name w:val="Heading 7 Char"/>
-    <w:basedOn w:val="DefaultParagraphFont"/>
-    <w:link w:val="Heading7"/>
+  <w:style w:type="character" w:customStyle="1" w:styleId="70">
+    <w:name w:val="כותרת 7 תו"/>
+    <w:basedOn w:val="a0"/>
+    <w:link w:val="7"/>
     <w:uiPriority w:val="9"/>
     <w:semiHidden/>
     <w:rsid w:val="00151EFD"/>
@@ -9986,10 +9989,10 @@
       <w:color w:val="595959" w:themeColor="text1" w:themeTint="A6"/>
     </w:rPr>
   </w:style>
-  <w:style w:type="character" w:customStyle="1" w:styleId="Heading8Char">
-    <w:name w:val="Heading 8 Char"/>
-    <w:basedOn w:val="DefaultParagraphFont"/>
-    <w:link w:val="Heading8"/>
+  <w:style w:type="character" w:customStyle="1" w:styleId="80">
+    <w:name w:val="כותרת 8 תו"/>
+    <w:basedOn w:val="a0"/>
+    <w:link w:val="8"/>
     <w:uiPriority w:val="9"/>
     <w:semiHidden/>
     <w:rsid w:val="00151EFD"/>
@@ -10000,10 +10003,10 @@
       <w:color w:val="272727" w:themeColor="text1" w:themeTint="D8"/>
     </w:rPr>
   </w:style>
-  <w:style w:type="character" w:customStyle="1" w:styleId="Heading9Char">
-    <w:name w:val="Heading 9 Char"/>
-    <w:basedOn w:val="DefaultParagraphFont"/>
-    <w:link w:val="Heading9"/>
+  <w:style w:type="character" w:customStyle="1" w:styleId="90">
+    <w:name w:val="כותרת 9 תו"/>
+    <w:basedOn w:val="a0"/>
+    <w:link w:val="9"/>
     <w:uiPriority w:val="9"/>
     <w:semiHidden/>
     <w:rsid w:val="00151EFD"/>
@@ -10012,11 +10015,11 @@
       <w:color w:val="272727" w:themeColor="text1" w:themeTint="D8"/>
     </w:rPr>
   </w:style>
-  <w:style w:type="paragraph" w:styleId="Title">
+  <w:style w:type="paragraph" w:styleId="a3">
     <w:name w:val="Title"/>
-    <w:basedOn w:val="Normal"/>
-    <w:next w:val="Normal"/>
-    <w:link w:val="TitleChar"/>
+    <w:basedOn w:val="a"/>
+    <w:next w:val="a"/>
+    <w:link w:val="a4"/>
     <w:uiPriority w:val="10"/>
     <w:qFormat/>
     <w:rsid w:val="00151EFD"/>
@@ -10032,10 +10035,10 @@
       <w:szCs w:val="56"/>
     </w:rPr>
   </w:style>
-  <w:style w:type="character" w:customStyle="1" w:styleId="TitleChar">
-    <w:name w:val="Title Char"/>
-    <w:basedOn w:val="DefaultParagraphFont"/>
-    <w:link w:val="Title"/>
+  <w:style w:type="character" w:customStyle="1" w:styleId="a4">
+    <w:name w:val="כותרת טקסט תו"/>
+    <w:basedOn w:val="a0"/>
+    <w:link w:val="a3"/>
     <w:uiPriority w:val="10"/>
     <w:rsid w:val="00151EFD"/>
     <w:rPr>
@@ -10046,11 +10049,11 @@
       <w:szCs w:val="56"/>
     </w:rPr>
   </w:style>
-  <w:style w:type="paragraph" w:styleId="Subtitle">
+  <w:style w:type="paragraph" w:styleId="a5">
     <w:name w:val="Subtitle"/>
-    <w:basedOn w:val="Normal"/>
-    <w:next w:val="Normal"/>
-    <w:link w:val="SubtitleChar"/>
+    <w:basedOn w:val="a"/>
+    <w:next w:val="a"/>
+    <w:link w:val="a6"/>
     <w:uiPriority w:val="11"/>
     <w:qFormat/>
     <w:rsid w:val="00151EFD"/>
@@ -10067,10 +10070,10 @@
       <w:szCs w:val="28"/>
     </w:rPr>
   </w:style>
-  <w:style w:type="character" w:customStyle="1" w:styleId="SubtitleChar">
-    <w:name w:val="Subtitle Char"/>
-    <w:basedOn w:val="DefaultParagraphFont"/>
-    <w:link w:val="Subtitle"/>
+  <w:style w:type="character" w:customStyle="1" w:styleId="a6">
+    <w:name w:val="כותרת משנה תו"/>
+    <w:basedOn w:val="a0"/>
+    <w:link w:val="a5"/>
     <w:uiPriority w:val="11"/>
     <w:rsid w:val="00151EFD"/>
     <w:rPr>
@@ -10081,11 +10084,11 @@
       <w:szCs w:val="28"/>
     </w:rPr>
   </w:style>
-  <w:style w:type="paragraph" w:styleId="Quote">
+  <w:style w:type="paragraph" w:styleId="a7">
     <w:name w:val="Quote"/>
-    <w:basedOn w:val="Normal"/>
-    <w:next w:val="Normal"/>
-    <w:link w:val="QuoteChar"/>
+    <w:basedOn w:val="a"/>
+    <w:next w:val="a"/>
+    <w:link w:val="a8"/>
     <w:uiPriority w:val="29"/>
     <w:qFormat/>
     <w:rsid w:val="00151EFD"/>
@@ -10099,10 +10102,10 @@
       <w:color w:val="404040" w:themeColor="text1" w:themeTint="BF"/>
     </w:rPr>
   </w:style>
-  <w:style w:type="character" w:customStyle="1" w:styleId="QuoteChar">
-    <w:name w:val="Quote Char"/>
-    <w:basedOn w:val="DefaultParagraphFont"/>
-    <w:link w:val="Quote"/>
+  <w:style w:type="character" w:customStyle="1" w:styleId="a8">
+    <w:name w:val="ציטוט תו"/>
+    <w:basedOn w:val="a0"/>
+    <w:link w:val="a7"/>
     <w:uiPriority w:val="29"/>
     <w:rsid w:val="00151EFD"/>
     <w:rPr>
@@ -10111,9 +10114,9 @@
       <w:color w:val="404040" w:themeColor="text1" w:themeTint="BF"/>
     </w:rPr>
   </w:style>
-  <w:style w:type="paragraph" w:styleId="ListParagraph">
+  <w:style w:type="paragraph" w:styleId="a9">
     <w:name w:val="List Paragraph"/>
-    <w:basedOn w:val="Normal"/>
+    <w:basedOn w:val="a"/>
     <w:uiPriority w:val="34"/>
     <w:qFormat/>
     <w:rsid w:val="00151EFD"/>
@@ -10122,9 +10125,9 @@
       <w:contextualSpacing/>
     </w:pPr>
   </w:style>
-  <w:style w:type="character" w:styleId="IntenseEmphasis">
+  <w:style w:type="character" w:styleId="aa">
     <w:name w:val="Intense Emphasis"/>
-    <w:basedOn w:val="DefaultParagraphFont"/>
+    <w:basedOn w:val="a0"/>
     <w:uiPriority w:val="21"/>
     <w:qFormat/>
     <w:rsid w:val="00151EFD"/>
@@ -10134,11 +10137,11 @@
       <w:color w:val="0F4761" w:themeColor="accent1" w:themeShade="BF"/>
     </w:rPr>
   </w:style>
-  <w:style w:type="paragraph" w:styleId="IntenseQuote">
+  <w:style w:type="paragraph" w:styleId="ab">
     <w:name w:val="Intense Quote"/>
-    <w:basedOn w:val="Normal"/>
-    <w:next w:val="Normal"/>
-    <w:link w:val="IntenseQuoteChar"/>
+    <w:basedOn w:val="a"/>
+    <w:next w:val="a"/>
+    <w:link w:val="ac"/>
     <w:uiPriority w:val="30"/>
     <w:qFormat/>
     <w:rsid w:val="00151EFD"/>
@@ -10157,10 +10160,10 @@
       <w:color w:val="0F4761" w:themeColor="accent1" w:themeShade="BF"/>
     </w:rPr>
   </w:style>
-  <w:style w:type="character" w:customStyle="1" w:styleId="IntenseQuoteChar">
-    <w:name w:val="Intense Quote Char"/>
-    <w:basedOn w:val="DefaultParagraphFont"/>
-    <w:link w:val="IntenseQuote"/>
+  <w:style w:type="character" w:customStyle="1" w:styleId="ac">
+    <w:name w:val="ציטוט חזק תו"/>
+    <w:basedOn w:val="a0"/>
+    <w:link w:val="ab"/>
     <w:uiPriority w:val="30"/>
     <w:rsid w:val="00151EFD"/>
     <w:rPr>
@@ -10169,9 +10172,9 @@
       <w:color w:val="0F4761" w:themeColor="accent1" w:themeShade="BF"/>
     </w:rPr>
   </w:style>
-  <w:style w:type="character" w:styleId="IntenseReference">
+  <w:style w:type="character" w:styleId="ad">
     <w:name w:val="Intense Reference"/>
-    <w:basedOn w:val="DefaultParagraphFont"/>
+    <w:basedOn w:val="a0"/>
     <w:uiPriority w:val="32"/>
     <w:qFormat/>
     <w:rsid w:val="00151EFD"/>
@@ -10183,9 +10186,9 @@
       <w:spacing w:val="5"/>
     </w:rPr>
   </w:style>
-  <w:style w:type="table" w:styleId="TableGrid">
+  <w:style w:type="table" w:styleId="ae">
     <w:name w:val="Table Grid"/>
-    <w:basedOn w:val="TableNormal"/>
+    <w:basedOn w:val="a1"/>
     <w:uiPriority w:val="39"/>
     <w:rsid w:val="00394DCC"/>
     <w:pPr>
@@ -10204,7 +10207,7 @@
   </w:style>
   <w:style w:type="character" w:styleId="Hyperlink">
     <w:name w:val="Hyperlink"/>
-    <w:basedOn w:val="DefaultParagraphFont"/>
+    <w:basedOn w:val="a0"/>
     <w:uiPriority w:val="99"/>
     <w:unhideWhenUsed/>
     <w:rsid w:val="00D74C47"/>
@@ -10213,9 +10216,9 @@
       <w:u w:val="single"/>
     </w:rPr>
   </w:style>
-  <w:style w:type="character" w:styleId="UnresolvedMention">
+  <w:style w:type="character" w:styleId="af">
     <w:name w:val="Unresolved Mention"/>
-    <w:basedOn w:val="DefaultParagraphFont"/>
+    <w:basedOn w:val="a0"/>
     <w:uiPriority w:val="99"/>
     <w:semiHidden/>
     <w:unhideWhenUsed/>

</xml_diff>